<commit_message>
added contact and more
</commit_message>
<xml_diff>
--- a/beth_shieh_resume.docx
+++ b/beth_shieh_resume.docx
@@ -62,66 +62,6 @@
           <w14:ligatures w14:val="none"/>
         </w:rPr>
         <w:t>101</w:t>
-      </w:r>
-      <w:r>
-        <w:rPr>
-          <w:rFonts w:ascii="Calibri" w:eastAsia="Calibri" w:hAnsi="Calibri" w:cs="Times New Roman"/>
-          <w:kern w:val="0"/>
-          <w:sz w:val="22"/>
-          <w:szCs w:val="22"/>
-          <w14:ligatures w14:val="none"/>
-        </w:rPr>
-        <w:t xml:space="preserve"> | Phone: (</w:t>
-      </w:r>
-      <w:r>
-        <w:rPr>
-          <w:rFonts w:ascii="Calibri" w:eastAsia="Calibri" w:hAnsi="Calibri" w:cs="Times New Roman"/>
-          <w:kern w:val="0"/>
-          <w:sz w:val="22"/>
-          <w:szCs w:val="22"/>
-          <w14:ligatures w14:val="none"/>
-        </w:rPr>
-        <w:t>224</w:t>
-      </w:r>
-      <w:r>
-        <w:rPr>
-          <w:rFonts w:ascii="Calibri" w:eastAsia="Calibri" w:hAnsi="Calibri" w:cs="Times New Roman"/>
-          <w:kern w:val="0"/>
-          <w:sz w:val="22"/>
-          <w:szCs w:val="22"/>
-          <w14:ligatures w14:val="none"/>
-        </w:rPr>
-        <w:t xml:space="preserve">) </w:t>
-      </w:r>
-      <w:r>
-        <w:rPr>
-          <w:rFonts w:ascii="Calibri" w:eastAsia="Calibri" w:hAnsi="Calibri" w:cs="Times New Roman"/>
-          <w:kern w:val="0"/>
-          <w:sz w:val="22"/>
-          <w:szCs w:val="22"/>
-          <w14:ligatures w14:val="none"/>
-        </w:rPr>
-        <w:t>420</w:t>
-      </w:r>
-      <w:r>
-        <w:rPr>
-          <w:rFonts w:ascii="Calibri" w:eastAsia="Calibri" w:hAnsi="Calibri" w:cs="Times New Roman"/>
-          <w:kern w:val="0"/>
-          <w:sz w:val="22"/>
-          <w:szCs w:val="22"/>
-          <w14:ligatures w14:val="none"/>
-        </w:rPr>
-        <w:t>-</w:t>
-      </w:r>
-      <w:r>
-        <w:rPr>
-          <w:rFonts w:ascii="Calibri" w:eastAsia="Calibri" w:hAnsi="Calibri" w:cs="Times New Roman"/>
-          <w:kern w:val="0"/>
-          <w:sz w:val="22"/>
-          <w:szCs w:val="22"/>
-          <w14:ligatures w14:val="none"/>
-        </w:rPr>
-        <w:t>6114</w:t>
       </w:r>
       <w:r>
         <w:rPr>
@@ -732,17 +672,89 @@
           <w:szCs w:val="22"/>
           <w14:ligatures w14:val="none"/>
         </w:rPr>
-        <w:t xml:space="preserve">Healthcare Chatbot </w:t>
-      </w:r>
-      <w:r>
-        <w:rPr>
-          <w:rFonts w:ascii="Calibri" w:eastAsia="Calibri" w:hAnsi="Calibri" w:cs="Times New Roman"/>
-          <w:kern w:val="0"/>
-          <w:sz w:val="22"/>
-          <w:szCs w:val="22"/>
-          <w14:ligatures w14:val="none"/>
-        </w:rPr>
-        <w:t>| Hackathon | Machine Learning | Artificial Intelligence | Large Language Model</w:t>
+        <w:t>Bookstore Inventory Management System</w:t>
+      </w:r>
+      <w:r>
+        <w:rPr>
+          <w:rFonts w:ascii="Calibri" w:eastAsia="Calibri" w:hAnsi="Calibri" w:cs="Times New Roman"/>
+          <w:b/>
+          <w:bCs/>
+          <w:kern w:val="0"/>
+          <w:sz w:val="22"/>
+          <w:szCs w:val="22"/>
+          <w14:ligatures w14:val="none"/>
+        </w:rPr>
+        <w:t xml:space="preserve"> </w:t>
+      </w:r>
+      <w:r>
+        <w:rPr>
+          <w:rFonts w:ascii="Calibri" w:eastAsia="Calibri" w:hAnsi="Calibri" w:cs="Times New Roman"/>
+          <w:kern w:val="0"/>
+          <w:sz w:val="22"/>
+          <w:szCs w:val="22"/>
+          <w14:ligatures w14:val="none"/>
+        </w:rPr>
+        <w:t xml:space="preserve">| </w:t>
+      </w:r>
+      <w:r>
+        <w:rPr>
+          <w:rFonts w:ascii="Calibri" w:eastAsia="Calibri" w:hAnsi="Calibri" w:cs="Times New Roman"/>
+          <w:kern w:val="0"/>
+          <w:sz w:val="22"/>
+          <w:szCs w:val="22"/>
+          <w14:ligatures w14:val="none"/>
+        </w:rPr>
+        <w:t>Personal Project</w:t>
+      </w:r>
+      <w:r>
+        <w:rPr>
+          <w:rFonts w:ascii="Calibri" w:eastAsia="Calibri" w:hAnsi="Calibri" w:cs="Times New Roman"/>
+          <w:kern w:val="0"/>
+          <w:sz w:val="22"/>
+          <w:szCs w:val="22"/>
+          <w14:ligatures w14:val="none"/>
+        </w:rPr>
+        <w:t xml:space="preserve"> | </w:t>
+      </w:r>
+      <w:r>
+        <w:rPr>
+          <w:rFonts w:ascii="Calibri" w:eastAsia="Calibri" w:hAnsi="Calibri" w:cs="Times New Roman"/>
+          <w:kern w:val="0"/>
+          <w:sz w:val="22"/>
+          <w:szCs w:val="22"/>
+          <w14:ligatures w14:val="none"/>
+        </w:rPr>
+        <w:t>Backend Development</w:t>
+      </w:r>
+      <w:r>
+        <w:rPr>
+          <w:rFonts w:ascii="Calibri" w:eastAsia="Calibri" w:hAnsi="Calibri" w:cs="Times New Roman"/>
+          <w:kern w:val="0"/>
+          <w:sz w:val="22"/>
+          <w:szCs w:val="22"/>
+          <w14:ligatures w14:val="none"/>
+        </w:rPr>
+        <w:t xml:space="preserve"> | </w:t>
+      </w:r>
+      <w:r>
+        <w:rPr>
+          <w:rFonts w:ascii="Calibri" w:eastAsia="Calibri" w:hAnsi="Calibri" w:cs="Times New Roman"/>
+          <w:kern w:val="0"/>
+          <w:sz w:val="22"/>
+          <w:szCs w:val="22"/>
+          <w14:ligatures w14:val="none"/>
+        </w:rPr>
+        <w:t>Data Structures</w:t>
+      </w:r>
+      <w:r>
+        <w:rPr>
+          <w:rFonts w:ascii="Calibri" w:eastAsia="Calibri" w:hAnsi="Calibri" w:cs="Times New Roman"/>
+          <w:kern w:val="0"/>
+          <w:sz w:val="22"/>
+          <w:szCs w:val="22"/>
+          <w14:ligatures w14:val="none"/>
+        </w:rPr>
+        <w:t xml:space="preserve"> </w:t>
       </w:r>
     </w:p>
     <w:p>
@@ -771,27 +783,27 @@
         </w:rPr>
         <w:t xml:space="preserve">Leveraged </w:t>
       </w:r>
-      <w:proofErr w:type="spellStart"/>
-      <w:r>
-        <w:rPr>
-          <w:rFonts w:ascii="Calibri" w:eastAsia="Calibri" w:hAnsi="Calibri" w:cs="Times New Roman"/>
-          <w:kern w:val="0"/>
-          <w:sz w:val="22"/>
-          <w:szCs w:val="22"/>
-          <w14:ligatures w14:val="none"/>
-        </w:rPr>
-        <w:t>OctoAI</w:t>
-      </w:r>
-      <w:proofErr w:type="spellEnd"/>
-      <w:r>
-        <w:rPr>
-          <w:rFonts w:ascii="Calibri" w:eastAsia="Calibri" w:hAnsi="Calibri" w:cs="Times New Roman"/>
-          <w:kern w:val="0"/>
-          <w:sz w:val="22"/>
-          <w:szCs w:val="22"/>
-          <w14:ligatures w14:val="none"/>
-        </w:rPr>
-        <w:t xml:space="preserve"> to build a healthcare LLM chatbot that elucidates medical jargon regarding mental health disorders, to increase accessibility of healthcare for patients with varying health literacy levels.</w:t>
+      <w:r>
+        <w:rPr>
+          <w:rFonts w:ascii="Calibri" w:eastAsia="Calibri" w:hAnsi="Calibri" w:cs="Times New Roman"/>
+          <w:b/>
+          <w:bCs/>
+          <w:kern w:val="0"/>
+          <w:sz w:val="22"/>
+          <w:szCs w:val="22"/>
+          <w14:ligatures w14:val="none"/>
+        </w:rPr>
+        <w:t>C, Python, and MySQL</w:t>
+      </w:r>
+      <w:r>
+        <w:rPr>
+          <w:rFonts w:ascii="Calibri" w:eastAsia="Calibri" w:hAnsi="Calibri" w:cs="Times New Roman"/>
+          <w:kern w:val="0"/>
+          <w:sz w:val="22"/>
+          <w:szCs w:val="22"/>
+          <w14:ligatures w14:val="none"/>
+        </w:rPr>
+        <w:t xml:space="preserve"> to build a functional inventory management system that allows users to add books, mark books as read, and manage a reading wish list.</w:t>
       </w:r>
     </w:p>
     <w:p>
@@ -818,17 +830,7 @@
           <w:szCs w:val="22"/>
           <w14:ligatures w14:val="none"/>
         </w:rPr>
-        <w:t>Collaborated with peers and mentors to refine chatbot performance through testing with simulated patient queries</w:t>
-      </w:r>
-      <w:r>
-        <w:rPr>
-          <w:rFonts w:ascii="Calibri" w:eastAsia="Calibri" w:hAnsi="Calibri" w:cs="Times New Roman"/>
-          <w:kern w:val="0"/>
-          <w:sz w:val="22"/>
-          <w:szCs w:val="22"/>
-          <w14:ligatures w14:val="none"/>
-        </w:rPr>
-        <w:t xml:space="preserve"> to achieve improved impact in healthcare technology.</w:t>
+        <w:t>Implemented sorting algorithms and binary search to optimize the system’s performance, ensuring efficient book retrieval and inventory handling, and utilizes a dataset to simulate a real-world bookstore inventory.</w:t>
       </w:r>
     </w:p>
     <w:p>

</xml_diff>